<commit_message>
Fixed a stray/missing field in the settings dialog. And rev;ed the docs
</commit_message>
<xml_diff>
--- a/AV-Bible-Addin-for-Microsoft-Word-Installation-Instructions.docx
+++ b/AV-Bible-Addin-for-Microsoft-Word-Installation-Instructions.docx
@@ -30,10 +30,503 @@
     <w:p>
       <w:pPr>
         <w:rPr>
+          <w:rFonts w:ascii="Segoe UI" w:hAnsi="Segoe UI" w:cs="Segoe UI"/>
+          <w:i/>
+          <w:iCs/>
+          <w:color w:val="404040" w:themeColor="text1" w:themeTint="BF"/>
+          <w:sz w:val="21"/>
+          <w:szCs w:val="21"/>
+          <w:shd w:val="clear" w:color="auto" w:fill="FFFFFF"/>
+        </w:rPr>
+      </w:pPr>
+      <w:r>
+        <w:rPr>
+          <w:rFonts w:ascii="Segoe UI" w:hAnsi="Segoe UI" w:cs="Segoe UI"/>
+          <w:i/>
+          <w:iCs/>
+          <w:color w:val="404040" w:themeColor="text1" w:themeTint="BF"/>
+          <w:sz w:val="21"/>
+          <w:szCs w:val="21"/>
+          <w:shd w:val="clear" w:color="auto" w:fill="FFFFFF"/>
+        </w:rPr>
+        <w:t>(</w:t>
+      </w:r>
+      <w:r>
+        <w:rPr>
+          <w:rFonts w:ascii="Segoe UI" w:hAnsi="Segoe UI" w:cs="Segoe UI"/>
+          <w:i/>
+          <w:iCs/>
+          <w:color w:val="404040" w:themeColor="text1" w:themeTint="BF"/>
+          <w:sz w:val="21"/>
+          <w:szCs w:val="21"/>
+          <w:shd w:val="clear" w:color="auto" w:fill="FFFFFF"/>
+        </w:rPr>
+        <w:t>r</w:t>
+      </w:r>
+      <w:r>
+        <w:rPr>
+          <w:rFonts w:ascii="Segoe UI" w:hAnsi="Segoe UI" w:cs="Segoe UI"/>
+          <w:i/>
+          <w:iCs/>
+          <w:color w:val="404040" w:themeColor="text1" w:themeTint="BF"/>
+          <w:sz w:val="21"/>
+          <w:szCs w:val="21"/>
+          <w:shd w:val="clear" w:color="auto" w:fill="FFFFFF"/>
+        </w:rPr>
+        <w:t>equires Microsoft Windows 11 and Microsoft Word)</w:t>
+      </w:r>
+    </w:p>
+    <w:p>
+      <w:pPr>
+        <w:rPr>
+          <w:rFonts w:ascii="Segoe UI" w:hAnsi="Segoe UI" w:cs="Segoe UI"/>
+          <w:color w:val="404040" w:themeColor="text1" w:themeTint="BF"/>
+          <w:sz w:val="21"/>
+          <w:szCs w:val="21"/>
+          <w:shd w:val="clear" w:color="auto" w:fill="FFFFFF"/>
+        </w:rPr>
+      </w:pPr>
+      <w:r>
+        <w:rPr>
+          <w:rFonts w:ascii="Segoe UI" w:hAnsi="Segoe UI" w:cs="Segoe UI"/>
+          <w:color w:val="404040" w:themeColor="text1" w:themeTint="BF"/>
+          <w:sz w:val="21"/>
+          <w:szCs w:val="21"/>
+          <w:shd w:val="clear" w:color="auto" w:fill="FFFFFF"/>
+        </w:rPr>
+        <w:t>AV-Bible Addin for Microsoft Word</w:t>
+      </w:r>
+      <w:r>
+        <w:rPr>
+          <w:rFonts w:ascii="Segoe UI" w:hAnsi="Segoe UI" w:cs="Segoe UI"/>
+          <w:color w:val="404040" w:themeColor="text1" w:themeTint="BF"/>
+          <w:sz w:val="21"/>
+          <w:szCs w:val="21"/>
+          <w:shd w:val="clear" w:color="auto" w:fill="FFFFFF"/>
+        </w:rPr>
+        <w:t xml:space="preserve"> is now generally available (AG) and can be found at the link above</w:t>
+      </w:r>
+      <w:r>
+        <w:rPr>
+          <w:rFonts w:ascii="Segoe UI" w:hAnsi="Segoe UI" w:cs="Segoe UI"/>
+          <w:color w:val="404040" w:themeColor="text1" w:themeTint="BF"/>
+          <w:sz w:val="21"/>
+          <w:szCs w:val="21"/>
+          <w:shd w:val="clear" w:color="auto" w:fill="FFFFFF"/>
+        </w:rPr>
+        <w:t>.</w:t>
+      </w:r>
+    </w:p>
+    <w:p>
+      <w:pPr>
+        <w:rPr>
+          <w:rFonts w:ascii="Segoe UI" w:hAnsi="Segoe UI" w:cs="Segoe UI"/>
+          <w:color w:val="404040" w:themeColor="text1" w:themeTint="BF"/>
+          <w:sz w:val="21"/>
+          <w:szCs w:val="21"/>
+          <w:shd w:val="clear" w:color="auto" w:fill="FFFFFF"/>
+        </w:rPr>
+      </w:pPr>
+      <w:r>
+        <w:rPr>
+          <w:rFonts w:ascii="Segoe UI" w:hAnsi="Segoe UI" w:cs="Segoe UI"/>
+          <w:color w:val="404040" w:themeColor="text1" w:themeTint="BF"/>
+          <w:sz w:val="21"/>
+          <w:szCs w:val="21"/>
+          <w:shd w:val="clear" w:color="auto" w:fill="FFFFFF"/>
+        </w:rPr>
+        <w:t xml:space="preserve">Unlike most bible search/study/publishing tools, this Addin runs directly inside of Microsoft Word, allowing focus on writing, and obviating the need to switch between disparate applications. This </w:t>
+      </w:r>
+      <w:r>
+        <w:rPr>
+          <w:rFonts w:ascii="Segoe UI" w:hAnsi="Segoe UI" w:cs="Segoe UI"/>
+          <w:color w:val="404040" w:themeColor="text1" w:themeTint="BF"/>
+          <w:sz w:val="21"/>
+          <w:szCs w:val="21"/>
+          <w:shd w:val="clear" w:color="auto" w:fill="FFFFFF"/>
+        </w:rPr>
+        <w:t>A</w:t>
+      </w:r>
+      <w:r>
+        <w:rPr>
+          <w:rFonts w:ascii="Segoe UI" w:hAnsi="Segoe UI" w:cs="Segoe UI"/>
+          <w:color w:val="404040" w:themeColor="text1" w:themeTint="BF"/>
+          <w:sz w:val="21"/>
+          <w:szCs w:val="21"/>
+          <w:shd w:val="clear" w:color="auto" w:fill="FFFFFF"/>
+        </w:rPr>
+        <w:t>ddin represents the culmination of a multi-year, solo, independent development effort. Here is what it does:</w:t>
+      </w:r>
+    </w:p>
+    <w:p>
+      <w:pPr>
+        <w:pStyle w:val="ListParagraph"/>
+        <w:numPr>
+          <w:ilvl w:val="0"/>
+          <w:numId w:val="3"/>
+        </w:numPr>
+        <w:ind w:left="360"/>
+        <w:rPr>
+          <w:rFonts w:ascii="Segoe UI" w:hAnsi="Segoe UI" w:cs="Segoe UI"/>
+          <w:color w:val="404040" w:themeColor="text1" w:themeTint="BF"/>
+          <w:sz w:val="21"/>
+          <w:szCs w:val="21"/>
+          <w:shd w:val="clear" w:color="auto" w:fill="FFFFFF"/>
+        </w:rPr>
+      </w:pPr>
+      <w:r>
+        <w:rPr>
+          <w:rFonts w:ascii="Segoe UI" w:hAnsi="Segoe UI" w:cs="Segoe UI"/>
+          <w:color w:val="404040" w:themeColor="text1" w:themeTint="BF"/>
+          <w:sz w:val="21"/>
+          <w:szCs w:val="21"/>
+          <w:shd w:val="clear" w:color="auto" w:fill="FFFFFF"/>
+        </w:rPr>
+        <w:t>Ability to insert verses or entire bible chapters, with formatting and labels, directly into the currently open Microsoft Word document.</w:t>
+      </w:r>
+      <w:r>
+        <w:rPr>
+          <w:rStyle w:val="white-space-pre"/>
+          <w:rFonts w:ascii="Segoe UI" w:hAnsi="Segoe UI" w:cs="Segoe UI"/>
+          <w:color w:val="404040" w:themeColor="text1" w:themeTint="BF"/>
+          <w:sz w:val="21"/>
+          <w:szCs w:val="21"/>
+          <w:shd w:val="clear" w:color="auto" w:fill="FFFFFF"/>
+        </w:rPr>
+        <w:t xml:space="preserve"> </w:t>
+      </w:r>
+    </w:p>
+    <w:p>
+      <w:pPr>
+        <w:pStyle w:val="ListParagraph"/>
+        <w:numPr>
+          <w:ilvl w:val="0"/>
+          <w:numId w:val="3"/>
+        </w:numPr>
+        <w:ind w:left="360"/>
+        <w:rPr>
+          <w:rFonts w:ascii="Segoe UI" w:hAnsi="Segoe UI" w:cs="Segoe UI"/>
+          <w:color w:val="404040" w:themeColor="text1" w:themeTint="BF"/>
+          <w:sz w:val="21"/>
+          <w:szCs w:val="21"/>
+          <w:shd w:val="clear" w:color="auto" w:fill="FFFFFF"/>
+        </w:rPr>
+      </w:pPr>
+      <w:r>
+        <w:rPr>
+          <w:rFonts w:ascii="Segoe UI" w:hAnsi="Segoe UI" w:cs="Segoe UI"/>
+          <w:color w:val="404040" w:themeColor="text1" w:themeTint="BF"/>
+          <w:sz w:val="21"/>
+          <w:szCs w:val="21"/>
+          <w:shd w:val="clear" w:color="auto" w:fill="FFFFFF"/>
+        </w:rPr>
+        <w:t xml:space="preserve">Ability to search the sacred text with a fuzzy search technique, based upon phoneme embeddings using my </w:t>
+      </w:r>
+      <w:proofErr w:type="spellStart"/>
+      <w:r>
+        <w:rPr>
+          <w:rFonts w:ascii="Segoe UI" w:hAnsi="Segoe UI" w:cs="Segoe UI"/>
+          <w:color w:val="404040" w:themeColor="text1" w:themeTint="BF"/>
+          <w:sz w:val="21"/>
+          <w:szCs w:val="21"/>
+          <w:shd w:val="clear" w:color="auto" w:fill="FFFFFF"/>
+        </w:rPr>
+        <w:t>NUPhone</w:t>
+      </w:r>
+      <w:proofErr w:type="spellEnd"/>
+      <w:r>
+        <w:rPr>
+          <w:rFonts w:ascii="Segoe UI" w:hAnsi="Segoe UI" w:cs="Segoe UI"/>
+          <w:color w:val="404040" w:themeColor="text1" w:themeTint="BF"/>
+          <w:sz w:val="21"/>
+          <w:szCs w:val="21"/>
+          <w:shd w:val="clear" w:color="auto" w:fill="FFFFFF"/>
+        </w:rPr>
+        <w:t xml:space="preserve"> library with a Manhattan Distance algorithm.</w:t>
+      </w:r>
+    </w:p>
+    <w:p>
+      <w:pPr>
+        <w:pStyle w:val="ListParagraph"/>
+        <w:numPr>
+          <w:ilvl w:val="0"/>
+          <w:numId w:val="3"/>
+        </w:numPr>
+        <w:ind w:left="360"/>
+        <w:rPr>
+          <w:rFonts w:ascii="Segoe UI" w:hAnsi="Segoe UI" w:cs="Segoe UI"/>
+          <w:color w:val="404040" w:themeColor="text1" w:themeTint="BF"/>
+          <w:sz w:val="21"/>
+          <w:szCs w:val="21"/>
+          <w:shd w:val="clear" w:color="auto" w:fill="FFFFFF"/>
+        </w:rPr>
+      </w:pPr>
+      <w:r>
+        <w:rPr>
+          <w:rFonts w:ascii="Segoe UI" w:hAnsi="Segoe UI" w:cs="Segoe UI"/>
+          <w:color w:val="404040" w:themeColor="text1" w:themeTint="BF"/>
+          <w:sz w:val="21"/>
+          <w:szCs w:val="21"/>
+          <w:shd w:val="clear" w:color="auto" w:fill="FFFFFF"/>
+        </w:rPr>
+        <w:t xml:space="preserve">Ability to precisely specify inter-word proximity and/or word order when searching </w:t>
+      </w:r>
+      <w:r>
+        <w:rPr>
+          <w:rFonts w:ascii="Segoe UI" w:hAnsi="Segoe UI" w:cs="Segoe UI"/>
+          <w:color w:val="404040" w:themeColor="text1" w:themeTint="BF"/>
+          <w:sz w:val="21"/>
+          <w:szCs w:val="21"/>
+          <w:shd w:val="clear" w:color="auto" w:fill="FFFFFF"/>
+        </w:rPr>
+        <w:t>using</w:t>
+      </w:r>
+      <w:r>
+        <w:rPr>
+          <w:rFonts w:ascii="Segoe UI" w:hAnsi="Segoe UI" w:cs="Segoe UI"/>
+          <w:color w:val="404040" w:themeColor="text1" w:themeTint="BF"/>
+          <w:sz w:val="21"/>
+          <w:szCs w:val="21"/>
+          <w:shd w:val="clear" w:color="auto" w:fill="FFFFFF"/>
+        </w:rPr>
+        <w:t xml:space="preserve"> Search-for-Truth (S4T</w:t>
+      </w:r>
+      <w:r>
+        <w:rPr>
+          <w:rFonts w:ascii="Segoe UI" w:hAnsi="Segoe UI" w:cs="Segoe UI"/>
+          <w:color w:val="404040" w:themeColor="text1" w:themeTint="BF"/>
+          <w:sz w:val="21"/>
+          <w:szCs w:val="21"/>
+          <w:shd w:val="clear" w:color="auto" w:fill="FFFFFF"/>
+        </w:rPr>
+        <w:t>), a purpose built query language defined and built specifically for searching and rendering text in the AV-Bible Addin</w:t>
+      </w:r>
+      <w:r>
+        <w:rPr>
+          <w:rFonts w:ascii="Segoe UI" w:hAnsi="Segoe UI" w:cs="Segoe UI"/>
+          <w:color w:val="404040" w:themeColor="text1" w:themeTint="BF"/>
+          <w:sz w:val="21"/>
+          <w:szCs w:val="21"/>
+          <w:shd w:val="clear" w:color="auto" w:fill="FFFFFF"/>
+        </w:rPr>
+        <w:t>.</w:t>
+      </w:r>
+    </w:p>
+    <w:p>
+      <w:pPr>
+        <w:pStyle w:val="ListParagraph"/>
+        <w:numPr>
+          <w:ilvl w:val="0"/>
+          <w:numId w:val="3"/>
+        </w:numPr>
+        <w:ind w:left="360"/>
+        <w:rPr>
+          <w:rFonts w:ascii="Segoe UI" w:hAnsi="Segoe UI" w:cs="Segoe UI"/>
+          <w:color w:val="404040" w:themeColor="text1" w:themeTint="BF"/>
+          <w:sz w:val="21"/>
+          <w:szCs w:val="21"/>
+          <w:shd w:val="clear" w:color="auto" w:fill="FFFFFF"/>
+        </w:rPr>
+      </w:pPr>
+      <w:r>
+        <w:rPr>
+          <w:rFonts w:ascii="Segoe UI" w:hAnsi="Segoe UI" w:cs="Segoe UI"/>
+          <w:color w:val="404040" w:themeColor="text1" w:themeTint="BF"/>
+          <w:sz w:val="21"/>
+          <w:szCs w:val="21"/>
+          <w:shd w:val="clear" w:color="auto" w:fill="FFFFFF"/>
+        </w:rPr>
+        <w:t>Ability to search/insert either KJV or modernized-KJV text. The modernized text is not NKJV</w:t>
+      </w:r>
+      <w:r>
+        <w:rPr>
+          <w:rFonts w:ascii="Segoe UI" w:hAnsi="Segoe UI" w:cs="Segoe UI"/>
+          <w:color w:val="404040" w:themeColor="text1" w:themeTint="BF"/>
+          <w:sz w:val="21"/>
+          <w:szCs w:val="21"/>
+          <w:shd w:val="clear" w:color="auto" w:fill="FFFFFF"/>
+        </w:rPr>
+        <w:t xml:space="preserve">. Instead, </w:t>
+      </w:r>
+      <w:r>
+        <w:rPr>
+          <w:rFonts w:ascii="Segoe UI" w:hAnsi="Segoe UI" w:cs="Segoe UI"/>
+          <w:color w:val="404040" w:themeColor="text1" w:themeTint="BF"/>
+          <w:sz w:val="21"/>
+          <w:szCs w:val="21"/>
+          <w:shd w:val="clear" w:color="auto" w:fill="FFFFFF"/>
+        </w:rPr>
+        <w:t>it is transform</w:t>
+      </w:r>
+      <w:r>
+        <w:rPr>
+          <w:rFonts w:ascii="Segoe UI" w:hAnsi="Segoe UI" w:cs="Segoe UI"/>
+          <w:color w:val="404040" w:themeColor="text1" w:themeTint="BF"/>
+          <w:sz w:val="21"/>
+          <w:szCs w:val="21"/>
+          <w:shd w:val="clear" w:color="auto" w:fill="FFFFFF"/>
+        </w:rPr>
+        <w:t>ation of the KJV bible by incorporati</w:t>
+      </w:r>
+      <w:r>
+        <w:rPr>
+          <w:rFonts w:ascii="Segoe UI" w:hAnsi="Segoe UI" w:cs="Segoe UI"/>
+          <w:color w:val="404040" w:themeColor="text1" w:themeTint="BF"/>
+          <w:sz w:val="21"/>
+          <w:szCs w:val="21"/>
+          <w:shd w:val="clear" w:color="auto" w:fill="FFFFFF"/>
+        </w:rPr>
+        <w:t>ng a</w:t>
+      </w:r>
+      <w:r>
+        <w:rPr>
+          <w:rFonts w:ascii="Segoe UI" w:hAnsi="Segoe UI" w:cs="Segoe UI"/>
+          <w:color w:val="404040" w:themeColor="text1" w:themeTint="BF"/>
+          <w:sz w:val="21"/>
+          <w:szCs w:val="21"/>
+          <w:shd w:val="clear" w:color="auto" w:fill="FFFFFF"/>
+        </w:rPr>
+        <w:t xml:space="preserve"> parallel</w:t>
+      </w:r>
+      <w:r>
+        <w:rPr>
+          <w:rFonts w:ascii="Segoe UI" w:hAnsi="Segoe UI" w:cs="Segoe UI"/>
+          <w:color w:val="404040" w:themeColor="text1" w:themeTint="BF"/>
+          <w:sz w:val="21"/>
+          <w:szCs w:val="21"/>
+          <w:shd w:val="clear" w:color="auto" w:fill="FFFFFF"/>
+        </w:rPr>
+        <w:t>/</w:t>
+      </w:r>
+      <w:r>
+        <w:rPr>
+          <w:rFonts w:ascii="Segoe UI" w:hAnsi="Segoe UI" w:cs="Segoe UI"/>
+          <w:color w:val="404040" w:themeColor="text1" w:themeTint="BF"/>
+          <w:sz w:val="21"/>
+          <w:szCs w:val="21"/>
+          <w:shd w:val="clear" w:color="auto" w:fill="FFFFFF"/>
+        </w:rPr>
+        <w:t>modernized lexicon that renders the KJV in contemporary English (but not excessively so). "Hath" becomes "has", for example, but words like "Godhead" and "</w:t>
+      </w:r>
+      <w:proofErr w:type="spellStart"/>
+      <w:r>
+        <w:rPr>
+          <w:rFonts w:ascii="Segoe UI" w:hAnsi="Segoe UI" w:cs="Segoe UI"/>
+          <w:color w:val="404040" w:themeColor="text1" w:themeTint="BF"/>
+          <w:sz w:val="21"/>
+          <w:szCs w:val="21"/>
+          <w:shd w:val="clear" w:color="auto" w:fill="FFFFFF"/>
+        </w:rPr>
+        <w:t>throughly</w:t>
+      </w:r>
+      <w:proofErr w:type="spellEnd"/>
+      <w:r>
+        <w:rPr>
+          <w:rFonts w:ascii="Segoe UI" w:hAnsi="Segoe UI" w:cs="Segoe UI"/>
+          <w:color w:val="404040" w:themeColor="text1" w:themeTint="BF"/>
+          <w:sz w:val="21"/>
+          <w:szCs w:val="21"/>
+          <w:shd w:val="clear" w:color="auto" w:fill="FFFFFF"/>
+        </w:rPr>
+        <w:t>" are left untouched.</w:t>
+      </w:r>
+    </w:p>
+    <w:p>
+      <w:pPr>
+        <w:pStyle w:val="ListParagraph"/>
+        <w:numPr>
+          <w:ilvl w:val="0"/>
+          <w:numId w:val="3"/>
+        </w:numPr>
+        <w:ind w:left="360"/>
+        <w:rPr>
+          <w:rFonts w:ascii="Segoe UI" w:hAnsi="Segoe UI" w:cs="Segoe UI"/>
+          <w:color w:val="404040" w:themeColor="text1" w:themeTint="BF"/>
+          <w:sz w:val="21"/>
+          <w:szCs w:val="21"/>
+          <w:shd w:val="clear" w:color="auto" w:fill="FFFFFF"/>
+        </w:rPr>
+      </w:pPr>
+      <w:r>
+        <w:rPr>
+          <w:rFonts w:ascii="Segoe UI" w:hAnsi="Segoe UI" w:cs="Segoe UI"/>
+          <w:color w:val="404040" w:themeColor="text1" w:themeTint="BF"/>
+          <w:sz w:val="21"/>
+          <w:szCs w:val="21"/>
+          <w:shd w:val="clear" w:color="auto" w:fill="FFFFFF"/>
+        </w:rPr>
+        <w:t>It</w:t>
+      </w:r>
+      <w:r>
+        <w:rPr>
+          <w:rFonts w:ascii="Segoe UI" w:hAnsi="Segoe UI" w:cs="Segoe UI"/>
+          <w:color w:val="404040" w:themeColor="text1" w:themeTint="BF"/>
+          <w:sz w:val="21"/>
+          <w:szCs w:val="21"/>
+          <w:shd w:val="clear" w:color="auto" w:fill="FFFFFF"/>
+        </w:rPr>
+        <w:t xml:space="preserve"> is the only free and open source bible study tool that runs inside of Microsoft Word. It is also far more capable than even tools that run as standalone apps. In a code-signed installer, by someone that you trust (yours truly)</w:t>
+      </w:r>
+      <w:r>
+        <w:rPr>
+          <w:rFonts w:ascii="Segoe UI" w:hAnsi="Segoe UI" w:cs="Segoe UI"/>
+          <w:color w:val="404040" w:themeColor="text1" w:themeTint="BF"/>
+          <w:sz w:val="21"/>
+          <w:szCs w:val="21"/>
+          <w:shd w:val="clear" w:color="auto" w:fill="FFFFFF"/>
+        </w:rPr>
+        <w:t>.</w:t>
+      </w:r>
+    </w:p>
+    <w:p>
+      <w:pPr>
+        <w:rPr>
+          <w:rFonts w:ascii="Segoe UI" w:hAnsi="Segoe UI" w:cs="Segoe UI"/>
+          <w:color w:val="404040" w:themeColor="text1" w:themeTint="BF"/>
+          <w:sz w:val="21"/>
+          <w:szCs w:val="21"/>
+          <w:shd w:val="clear" w:color="auto" w:fill="FFFFFF"/>
+        </w:rPr>
+      </w:pPr>
+      <w:r>
+        <w:rPr>
+          <w:rFonts w:ascii="Segoe UI" w:hAnsi="Segoe UI" w:cs="Segoe UI"/>
+          <w:color w:val="404040" w:themeColor="text1" w:themeTint="BF"/>
+          <w:sz w:val="21"/>
+          <w:szCs w:val="21"/>
+          <w:shd w:val="clear" w:color="auto" w:fill="FFFFFF"/>
+        </w:rPr>
+        <w:t xml:space="preserve">Installation instructions </w:t>
+      </w:r>
+      <w:r>
+        <w:rPr>
+          <w:rFonts w:ascii="Segoe UI" w:hAnsi="Segoe UI" w:cs="Segoe UI"/>
+          <w:color w:val="404040" w:themeColor="text1" w:themeTint="BF"/>
+          <w:sz w:val="21"/>
+          <w:szCs w:val="21"/>
+          <w:shd w:val="clear" w:color="auto" w:fill="FFFFFF"/>
+        </w:rPr>
+        <w:t>are provided herein</w:t>
+      </w:r>
+    </w:p>
+    <w:p>
+      <w:pPr>
+        <w:rPr>
           <w:b/>
           <w:bCs/>
-        </w:rPr>
-      </w:pPr>
+          <w:color w:val="404040" w:themeColor="text1" w:themeTint="BF"/>
+        </w:rPr>
+      </w:pPr>
+      <w:r>
+        <w:rPr>
+          <w:rFonts w:ascii="Segoe UI" w:hAnsi="Segoe UI" w:cs="Segoe UI"/>
+          <w:color w:val="404040" w:themeColor="text1" w:themeTint="BF"/>
+          <w:sz w:val="21"/>
+          <w:szCs w:val="21"/>
+          <w:shd w:val="clear" w:color="auto" w:fill="FFFFFF"/>
+        </w:rPr>
+        <w:t>cost = free</w:t>
+      </w:r>
     </w:p>
     <w:p>
       <w:r>
@@ -41,6 +534,7 @@
           <w:b/>
           <w:bCs/>
         </w:rPr>
+        <w:lastRenderedPageBreak/>
         <w:t>2)</w:t>
       </w:r>
       <w:r>
@@ -172,15 +666,7 @@
         <w:t xml:space="preserve"> Click on the </w:t>
       </w:r>
       <w:r>
-        <w:t xml:space="preserve">ellipsis [ </w:t>
-      </w:r>
-      <w:proofErr w:type="gramStart"/>
-      <w:r>
-        <w:t>… ]</w:t>
-      </w:r>
-      <w:proofErr w:type="gramEnd"/>
-      <w:r>
-        <w:t xml:space="preserve"> and the</w:t>
+        <w:t>ellipsis [ … ] and the</w:t>
       </w:r>
       <w:r>
         <w:t>n</w:t>
@@ -344,13 +830,8 @@
         <w:t>5)</w:t>
       </w:r>
       <w:r>
-        <w:t xml:space="preserve"> Click on [ Keep </w:t>
-      </w:r>
-      <w:proofErr w:type="gramStart"/>
-      <w:r>
-        <w:t>anyway ]</w:t>
-      </w:r>
-      <w:proofErr w:type="gramEnd"/>
+        <w:t xml:space="preserve"> Click on [ Keep anyway ]</w:t>
+      </w:r>
     </w:p>
     <w:p>
       <w:r>
@@ -424,27 +905,7 @@
         <w:rPr>
           <w:color w:val="808080" w:themeColor="background1" w:themeShade="80"/>
         </w:rPr>
-        <w:t xml:space="preserve">After you click on [ Keep </w:t>
-      </w:r>
-      <w:proofErr w:type="gramStart"/>
-      <w:r>
-        <w:rPr>
-          <w:color w:val="808080" w:themeColor="background1" w:themeShade="80"/>
-        </w:rPr>
-        <w:t>anyway ]</w:t>
-      </w:r>
-      <w:proofErr w:type="gramEnd"/>
-      <w:r>
-        <w:rPr>
-          <w:color w:val="808080" w:themeColor="background1" w:themeShade="80"/>
-        </w:rPr>
-        <w:t xml:space="preserve"> , the </w:t>
-      </w:r>
-      <w:r>
-        <w:rPr>
-          <w:color w:val="808080" w:themeColor="background1" w:themeShade="80"/>
-        </w:rPr>
-        <w:t xml:space="preserve">AV-Bible Addin for Microsoft Word Installation </w:t>
+        <w:t xml:space="preserve">After you click on [ Keep anyway ] , the AV-Bible Addin for Microsoft Word Installation </w:t>
       </w:r>
       <w:r>
         <w:rPr>
@@ -480,13 +941,8 @@
         <w:t>O</w:t>
       </w:r>
       <w:r>
-        <w:t xml:space="preserve">pen </w:t>
-      </w:r>
-      <w:proofErr w:type="gramStart"/>
-      <w:r>
-        <w:t>file ]</w:t>
-      </w:r>
-      <w:proofErr w:type="gramEnd"/>
+        <w:t>pen file ]</w:t>
+      </w:r>
     </w:p>
     <w:p>
       <w:r>
@@ -567,27 +1023,13 @@
         <w:rPr>
           <w:color w:val="808080" w:themeColor="background1" w:themeShade="80"/>
         </w:rPr>
-        <w:t xml:space="preserve">Open </w:t>
-      </w:r>
-      <w:proofErr w:type="gramStart"/>
-      <w:r>
-        <w:rPr>
-          <w:color w:val="808080" w:themeColor="background1" w:themeShade="80"/>
-        </w:rPr>
-        <w:t>file</w:t>
-      </w:r>
-      <w:r>
-        <w:rPr>
-          <w:color w:val="808080" w:themeColor="background1" w:themeShade="80"/>
-        </w:rPr>
-        <w:t xml:space="preserve"> ]</w:t>
-      </w:r>
-      <w:proofErr w:type="gramEnd"/>
-      <w:r>
-        <w:rPr>
-          <w:color w:val="808080" w:themeColor="background1" w:themeShade="80"/>
-        </w:rPr>
-        <w:t xml:space="preserve"> </w:t>
+        <w:t>Open file</w:t>
+      </w:r>
+      <w:r>
+        <w:rPr>
+          <w:color w:val="808080" w:themeColor="background1" w:themeShade="80"/>
+        </w:rPr>
+        <w:t xml:space="preserve"> ] </w:t>
       </w:r>
       <w:r>
         <w:rPr>
@@ -630,13 +1072,8 @@
         <w:t>7)</w:t>
       </w:r>
       <w:r>
-        <w:t xml:space="preserve"> Click on [ </w:t>
-      </w:r>
-      <w:proofErr w:type="gramStart"/>
-      <w:r>
-        <w:t>Yes ]</w:t>
-      </w:r>
-      <w:proofErr w:type="gramEnd"/>
+        <w:t xml:space="preserve"> Click on [ Yes ]</w:t>
+      </w:r>
     </w:p>
     <w:p>
       <w:r>
@@ -703,27 +1140,13 @@
         <w:rPr>
           <w:color w:val="808080" w:themeColor="background1" w:themeShade="80"/>
         </w:rPr>
-        <w:t xml:space="preserve">Show more </w:t>
-      </w:r>
-      <w:proofErr w:type="gramStart"/>
-      <w:r>
-        <w:rPr>
-          <w:color w:val="808080" w:themeColor="background1" w:themeShade="80"/>
-        </w:rPr>
-        <w:t>details</w:t>
-      </w:r>
-      <w:r>
-        <w:rPr>
-          <w:color w:val="808080" w:themeColor="background1" w:themeShade="80"/>
-        </w:rPr>
-        <w:t xml:space="preserve"> ]</w:t>
-      </w:r>
-      <w:proofErr w:type="gramEnd"/>
-      <w:r>
-        <w:rPr>
-          <w:color w:val="808080" w:themeColor="background1" w:themeShade="80"/>
-        </w:rPr>
-        <w:t xml:space="preserve"> </w:t>
+        <w:t>Show more details</w:t>
+      </w:r>
+      <w:r>
+        <w:rPr>
+          <w:color w:val="808080" w:themeColor="background1" w:themeShade="80"/>
+        </w:rPr>
+        <w:t xml:space="preserve"> ] </w:t>
       </w:r>
       <w:r>
         <w:rPr>
@@ -816,16 +1239,14 @@
         <w:t>8)</w:t>
       </w:r>
       <w:r>
-        <w:t xml:space="preserve"> Type “firewall” in the Search area of the Windows taskbar, and click on [ Windows Defender </w:t>
-      </w:r>
-      <w:proofErr w:type="gramStart"/>
-      <w:r>
-        <w:t>Firewall ]</w:t>
-      </w:r>
-      <w:proofErr w:type="gramEnd"/>
-    </w:p>
-    <w:p>
-      <w:r>
+        <w:t xml:space="preserve"> Type “firewall” in the Search area of the Windows taskbar, and click on [ Windows Defender Firewall ]</w:t>
+      </w:r>
+    </w:p>
+    <w:p>
+      <w:r>
+        <w:rPr>
+          <w:noProof/>
+        </w:rPr>
         <w:drawing>
           <wp:inline distT="0" distB="0" distL="0" distR="0" wp14:anchorId="4612E407" wp14:editId="3D86336E">
             <wp:extent cx="5123610" cy="4768850"/>
@@ -897,13 +1318,8 @@
         <w:t>9)</w:t>
       </w:r>
       <w:r>
-        <w:t xml:space="preserve"> Click on [ Allow an app or feature through Windows Defender </w:t>
-      </w:r>
-      <w:proofErr w:type="gramStart"/>
-      <w:r>
-        <w:t>Firewall ]</w:t>
-      </w:r>
-      <w:proofErr w:type="gramEnd"/>
+        <w:t xml:space="preserve"> Click on [ Allow an app or feature through Windows Defender Firewall ]</w:t>
+      </w:r>
     </w:p>
     <w:p>
       <w:r>
@@ -962,13 +1378,8 @@
         <w:t>10)</w:t>
       </w:r>
       <w:r>
-        <w:t xml:space="preserve"> Click on [ Change </w:t>
-      </w:r>
-      <w:proofErr w:type="gramStart"/>
-      <w:r>
-        <w:t>settings ]</w:t>
-      </w:r>
-      <w:proofErr w:type="gramEnd"/>
+        <w:t xml:space="preserve"> Click on [ Change settings ]</w:t>
+      </w:r>
     </w:p>
     <w:p>
       <w:r>
@@ -1028,13 +1439,8 @@
         <w:t>11)</w:t>
       </w:r>
       <w:r>
-        <w:t xml:space="preserve"> Click on [ Allow another app</w:t>
-      </w:r>
-      <w:proofErr w:type="gramStart"/>
-      <w:r>
-        <w:t>… ]</w:t>
-      </w:r>
-      <w:proofErr w:type="gramEnd"/>
+        <w:t xml:space="preserve"> Click on [ Allow another app… ]</w:t>
+      </w:r>
     </w:p>
     <w:p>
       <w:r>
@@ -1094,13 +1500,8 @@
         <w:t>12)</w:t>
       </w:r>
       <w:r>
-        <w:t xml:space="preserve"> Click on [ </w:t>
-      </w:r>
-      <w:proofErr w:type="gramStart"/>
-      <w:r>
-        <w:t>Browse ]</w:t>
-      </w:r>
-      <w:proofErr w:type="gramEnd"/>
+        <w:t xml:space="preserve"> Click on [ Browse ]</w:t>
+      </w:r>
     </w:p>
     <w:p>
       <w:r>
@@ -1171,26 +1572,13 @@
         <w:t>C:\Program Files\Digital-AV\AV-Bible-Addin\Manager</w:t>
       </w:r>
       <w:r>
-        <w:t>” and select [ AV-Data-</w:t>
-      </w:r>
-      <w:proofErr w:type="gramStart"/>
-      <w:r>
-        <w:t>Manager ]</w:t>
-      </w:r>
-      <w:proofErr w:type="gramEnd"/>
-      <w:r>
-        <w:t xml:space="preserve"> or [AV-Data-Manager.exe ]</w:t>
-      </w:r>
-    </w:p>
-    <w:p>
-      <w:r>
-        <w:t xml:space="preserve">Then click [ </w:t>
-      </w:r>
-      <w:proofErr w:type="gramStart"/>
-      <w:r>
-        <w:t>Open ]</w:t>
-      </w:r>
-      <w:proofErr w:type="gramEnd"/>
+        <w:t>” and select [ AV-Data-Manager ] or [AV-Data-Manager.exe ]</w:t>
+      </w:r>
+    </w:p>
+    <w:p>
+      <w:r>
+        <w:t>Then click [ Open ]</w:t>
+      </w:r>
     </w:p>
     <w:p>
       <w:r>
@@ -1263,13 +1651,8 @@
         <w:t>14)</w:t>
       </w:r>
       <w:r>
-        <w:t xml:space="preserve"> Click [ </w:t>
-      </w:r>
-      <w:proofErr w:type="gramStart"/>
-      <w:r>
-        <w:t>Add ]</w:t>
-      </w:r>
-      <w:proofErr w:type="gramEnd"/>
+        <w:t xml:space="preserve"> Click [ Add ]</w:t>
+      </w:r>
     </w:p>
     <w:p>
       <w:r>
@@ -1329,13 +1712,8 @@
         <w:t>15)</w:t>
       </w:r>
       <w:r>
-        <w:t xml:space="preserve"> Click [ </w:t>
-      </w:r>
-      <w:proofErr w:type="gramStart"/>
-      <w:r>
-        <w:t>OK ]</w:t>
-      </w:r>
-      <w:proofErr w:type="gramEnd"/>
+        <w:t xml:space="preserve"> Click [ OK ]</w:t>
+      </w:r>
     </w:p>
     <w:p>
       <w:r>
@@ -1450,15 +1828,7 @@
         <w:t xml:space="preserve">now </w:t>
       </w:r>
       <w:r>
-        <w:t xml:space="preserve">see two new tabs [ Old </w:t>
-      </w:r>
-      <w:proofErr w:type="gramStart"/>
-      <w:r>
-        <w:t>Testament ]</w:t>
-      </w:r>
-      <w:proofErr w:type="gramEnd"/>
-      <w:r>
-        <w:t xml:space="preserve"> and [ New Testament ]</w:t>
+        <w:t>see two new tabs [ Old Testament ] and [ New Testament ]</w:t>
       </w:r>
     </w:p>
     <w:p>
@@ -1560,22 +1930,10 @@
           <w:b/>
           <w:bCs/>
         </w:rPr>
-        <w:t xml:space="preserve">Insert Any </w:t>
-      </w:r>
-      <w:proofErr w:type="gramStart"/>
-      <w:r>
-        <w:rPr>
-          <w:b/>
-          <w:bCs/>
-        </w:rPr>
-        <w:t>Verse</w:t>
-      </w:r>
-      <w:r>
-        <w:t xml:space="preserve"> ]</w:t>
-      </w:r>
-      <w:proofErr w:type="gramEnd"/>
-      <w:r>
-        <w:t xml:space="preserve"> … this does substantially the same thing, but allows you to choose any book: Old or New Testament</w:t>
+        <w:t>Insert Any Verse</w:t>
+      </w:r>
+      <w:r>
+        <w:t xml:space="preserve"> ] … this does substantially the same thing, but allows you to choose any book: Old or New Testament</w:t>
       </w:r>
     </w:p>
     <w:p>
@@ -1595,35 +1953,10 @@
           <w:b/>
           <w:bCs/>
         </w:rPr>
-        <w:t>Find</w:t>
-      </w:r>
-      <w:r>
-        <w:rPr>
-          <w:b/>
-          <w:bCs/>
-        </w:rPr>
-        <w:t xml:space="preserve"> Any </w:t>
-      </w:r>
-      <w:proofErr w:type="gramStart"/>
-      <w:r>
-        <w:rPr>
-          <w:b/>
-          <w:bCs/>
-        </w:rPr>
-        <w:t>Verse</w:t>
-      </w:r>
-      <w:r>
-        <w:t xml:space="preserve"> ]</w:t>
-      </w:r>
-      <w:proofErr w:type="gramEnd"/>
-      <w:r>
-        <w:t xml:space="preserve"> … </w:t>
-      </w:r>
-      <w:r>
-        <w:t xml:space="preserve">regardless of which tab you selected, this finds verses in </w:t>
-      </w:r>
-      <w:r>
-        <w:t>any book: Old or New Testament</w:t>
+        <w:t>Find Any Verse</w:t>
+      </w:r>
+      <w:r>
+        <w:t xml:space="preserve"> ] … regardless of which tab you selected, this finds verses in any book: Old or New Testament</w:t>
       </w:r>
     </w:p>
     <w:p>
@@ -1632,10 +1965,10 @@
           <w:noProof/>
         </w:rPr>
         <w:drawing>
-          <wp:inline distT="0" distB="0" distL="0" distR="0" wp14:anchorId="2AE578DD" wp14:editId="252FC29A">
-            <wp:extent cx="8229600" cy="4521835"/>
-            <wp:effectExtent l="0" t="0" r="0" b="0"/>
-            <wp:docPr id="1598356318" name="Picture 1"/>
+          <wp:inline distT="0" distB="0" distL="0" distR="0" wp14:anchorId="6F06921E" wp14:editId="61C9D66E">
+            <wp:extent cx="8229600" cy="4124325"/>
+            <wp:effectExtent l="0" t="0" r="0" b="9525"/>
+            <wp:docPr id="80237344" name="Picture 1"/>
             <wp:cNvGraphicFramePr>
               <a:graphicFrameLocks xmlns:a="http://schemas.openxmlformats.org/drawingml/2006/main" noChangeAspect="1"/>
             </wp:cNvGraphicFramePr>
@@ -1643,7 +1976,7 @@
               <a:graphicData uri="http://schemas.openxmlformats.org/drawingml/2006/picture">
                 <pic:pic xmlns:pic="http://schemas.openxmlformats.org/drawingml/2006/picture">
                   <pic:nvPicPr>
-                    <pic:cNvPr id="1598356318" name=""/>
+                    <pic:cNvPr id="80237344" name=""/>
                     <pic:cNvPicPr/>
                   </pic:nvPicPr>
                   <pic:blipFill>
@@ -1655,7 +1988,7 @@
                   <pic:spPr>
                     <a:xfrm>
                       <a:off x="0" y="0"/>
-                      <a:ext cx="8229600" cy="4521835"/>
+                      <a:ext cx="8229600" cy="4124325"/>
                     </a:xfrm>
                     <a:prstGeom prst="rect">
                       <a:avLst/>
@@ -1673,15 +2006,7 @@
         <w:spacing w:before="240" w:after="0"/>
       </w:pPr>
       <w:r>
-        <w:t xml:space="preserve">Two additional buttons are [ AV-Bible </w:t>
-      </w:r>
-      <w:proofErr w:type="gramStart"/>
-      <w:r>
-        <w:t>Settings ]</w:t>
-      </w:r>
-      <w:proofErr w:type="gramEnd"/>
-      <w:r>
-        <w:t xml:space="preserve">  and </w:t>
+        <w:t xml:space="preserve">Two additional buttons are [ AV-Bible Settings ]  and </w:t>
       </w:r>
       <w:r>
         <w:t xml:space="preserve">[ User Help ]. This latter button provides additional help on the </w:t>
@@ -2062,11 +2387,127 @@
       </w:rPr>
     </w:lvl>
   </w:abstractNum>
+  <w:abstractNum w:abstractNumId="2" w15:restartNumberingAfterBreak="0">
+    <w:nsid w:val="7B0B2D1B"/>
+    <w:multiLevelType w:val="hybridMultilevel"/>
+    <w:tmpl w:val="349222C8"/>
+    <w:lvl w:ilvl="0" w:tplc="04090001">
+      <w:start w:val="1"/>
+      <w:numFmt w:val="bullet"/>
+      <w:lvlText w:val=""/>
+      <w:lvlJc w:val="left"/>
+      <w:pPr>
+        <w:ind w:left="720" w:hanging="360"/>
+      </w:pPr>
+      <w:rPr>
+        <w:rFonts w:ascii="Symbol" w:hAnsi="Symbol" w:hint="default"/>
+      </w:rPr>
+    </w:lvl>
+    <w:lvl w:ilvl="1" w:tplc="04090003" w:tentative="1">
+      <w:start w:val="1"/>
+      <w:numFmt w:val="bullet"/>
+      <w:lvlText w:val="o"/>
+      <w:lvlJc w:val="left"/>
+      <w:pPr>
+        <w:ind w:left="1440" w:hanging="360"/>
+      </w:pPr>
+      <w:rPr>
+        <w:rFonts w:ascii="Courier New" w:hAnsi="Courier New" w:cs="Courier New" w:hint="default"/>
+      </w:rPr>
+    </w:lvl>
+    <w:lvl w:ilvl="2" w:tplc="04090005" w:tentative="1">
+      <w:start w:val="1"/>
+      <w:numFmt w:val="bullet"/>
+      <w:lvlText w:val=""/>
+      <w:lvlJc w:val="left"/>
+      <w:pPr>
+        <w:ind w:left="2160" w:hanging="360"/>
+      </w:pPr>
+      <w:rPr>
+        <w:rFonts w:ascii="Wingdings" w:hAnsi="Wingdings" w:hint="default"/>
+      </w:rPr>
+    </w:lvl>
+    <w:lvl w:ilvl="3" w:tplc="04090001" w:tentative="1">
+      <w:start w:val="1"/>
+      <w:numFmt w:val="bullet"/>
+      <w:lvlText w:val=""/>
+      <w:lvlJc w:val="left"/>
+      <w:pPr>
+        <w:ind w:left="2880" w:hanging="360"/>
+      </w:pPr>
+      <w:rPr>
+        <w:rFonts w:ascii="Symbol" w:hAnsi="Symbol" w:hint="default"/>
+      </w:rPr>
+    </w:lvl>
+    <w:lvl w:ilvl="4" w:tplc="04090003" w:tentative="1">
+      <w:start w:val="1"/>
+      <w:numFmt w:val="bullet"/>
+      <w:lvlText w:val="o"/>
+      <w:lvlJc w:val="left"/>
+      <w:pPr>
+        <w:ind w:left="3600" w:hanging="360"/>
+      </w:pPr>
+      <w:rPr>
+        <w:rFonts w:ascii="Courier New" w:hAnsi="Courier New" w:cs="Courier New" w:hint="default"/>
+      </w:rPr>
+    </w:lvl>
+    <w:lvl w:ilvl="5" w:tplc="04090005" w:tentative="1">
+      <w:start w:val="1"/>
+      <w:numFmt w:val="bullet"/>
+      <w:lvlText w:val=""/>
+      <w:lvlJc w:val="left"/>
+      <w:pPr>
+        <w:ind w:left="4320" w:hanging="360"/>
+      </w:pPr>
+      <w:rPr>
+        <w:rFonts w:ascii="Wingdings" w:hAnsi="Wingdings" w:hint="default"/>
+      </w:rPr>
+    </w:lvl>
+    <w:lvl w:ilvl="6" w:tplc="04090001" w:tentative="1">
+      <w:start w:val="1"/>
+      <w:numFmt w:val="bullet"/>
+      <w:lvlText w:val=""/>
+      <w:lvlJc w:val="left"/>
+      <w:pPr>
+        <w:ind w:left="5040" w:hanging="360"/>
+      </w:pPr>
+      <w:rPr>
+        <w:rFonts w:ascii="Symbol" w:hAnsi="Symbol" w:hint="default"/>
+      </w:rPr>
+    </w:lvl>
+    <w:lvl w:ilvl="7" w:tplc="04090003" w:tentative="1">
+      <w:start w:val="1"/>
+      <w:numFmt w:val="bullet"/>
+      <w:lvlText w:val="o"/>
+      <w:lvlJc w:val="left"/>
+      <w:pPr>
+        <w:ind w:left="5760" w:hanging="360"/>
+      </w:pPr>
+      <w:rPr>
+        <w:rFonts w:ascii="Courier New" w:hAnsi="Courier New" w:cs="Courier New" w:hint="default"/>
+      </w:rPr>
+    </w:lvl>
+    <w:lvl w:ilvl="8" w:tplc="04090005" w:tentative="1">
+      <w:start w:val="1"/>
+      <w:numFmt w:val="bullet"/>
+      <w:lvlText w:val=""/>
+      <w:lvlJc w:val="left"/>
+      <w:pPr>
+        <w:ind w:left="6480" w:hanging="360"/>
+      </w:pPr>
+      <w:rPr>
+        <w:rFonts w:ascii="Wingdings" w:hAnsi="Wingdings" w:hint="default"/>
+      </w:rPr>
+    </w:lvl>
+  </w:abstractNum>
   <w:num w:numId="1" w16cid:durableId="1397826133">
     <w:abstractNumId w:val="1"/>
   </w:num>
   <w:num w:numId="2" w16cid:durableId="2120560722">
     <w:abstractNumId w:val="0"/>
+  </w:num>
+  <w:num w:numId="3" w16cid:durableId="680745382">
+    <w:abstractNumId w:val="2"/>
   </w:num>
 </w:numbering>
 </file>
@@ -2475,7 +2916,6 @@
   <w:style w:type="character" w:default="1" w:styleId="DefaultParagraphFont">
     <w:name w:val="Default Paragraph Font"/>
     <w:uiPriority w:val="1"/>
-    <w:semiHidden/>
     <w:unhideWhenUsed/>
   </w:style>
   <w:style w:type="table" w:default="1" w:styleId="TableNormal">
@@ -2576,6 +3016,11 @@
       <w:ind w:left="720"/>
       <w:contextualSpacing/>
     </w:pPr>
+  </w:style>
+  <w:style w:type="character" w:customStyle="1" w:styleId="white-space-pre">
+    <w:name w:val="white-space-pre"/>
+    <w:basedOn w:val="DefaultParagraphFont"/>
+    <w:rsid w:val="00BE4371"/>
   </w:style>
 </w:styles>
 </file>

</xml_diff>

<commit_message>
Fixed typo in docs
</commit_message>
<xml_diff>
--- a/AV-Bible-Addin-for-Microsoft-Word-Installation-Instructions.docx
+++ b/AV-Bible-Addin-for-Microsoft-Word-Installation-Instructions.docx
@@ -94,27 +94,7 @@
           <w:szCs w:val="21"/>
           <w:shd w:val="clear" w:color="auto" w:fill="FFFFFF"/>
         </w:rPr>
-        <w:t>AV-Bible Addin for Microsoft Word</w:t>
-      </w:r>
-      <w:r>
-        <w:rPr>
-          <w:rFonts w:ascii="Segoe UI" w:hAnsi="Segoe UI" w:cs="Segoe UI"/>
-          <w:color w:val="404040" w:themeColor="text1" w:themeTint="BF"/>
-          <w:sz w:val="21"/>
-          <w:szCs w:val="21"/>
-          <w:shd w:val="clear" w:color="auto" w:fill="FFFFFF"/>
-        </w:rPr>
-        <w:t xml:space="preserve"> is now generally available (AG) and can be found at the link above</w:t>
-      </w:r>
-      <w:r>
-        <w:rPr>
-          <w:rFonts w:ascii="Segoe UI" w:hAnsi="Segoe UI" w:cs="Segoe UI"/>
-          <w:color w:val="404040" w:themeColor="text1" w:themeTint="BF"/>
-          <w:sz w:val="21"/>
-          <w:szCs w:val="21"/>
-          <w:shd w:val="clear" w:color="auto" w:fill="FFFFFF"/>
-        </w:rPr>
-        <w:t>.</w:t>
+        <w:t>AV-Bible Addin for Microsoft Word is now generally available and can be found at the link above.</w:t>
       </w:r>
     </w:p>
     <w:p>
@@ -220,29 +200,7 @@
           <w:szCs w:val="21"/>
           <w:shd w:val="clear" w:color="auto" w:fill="FFFFFF"/>
         </w:rPr>
-        <w:t xml:space="preserve">Ability to search the sacred text with a fuzzy search technique, based upon phoneme embeddings using my </w:t>
-      </w:r>
-      <w:proofErr w:type="spellStart"/>
-      <w:r>
-        <w:rPr>
-          <w:rFonts w:ascii="Segoe UI" w:hAnsi="Segoe UI" w:cs="Segoe UI"/>
-          <w:color w:val="404040" w:themeColor="text1" w:themeTint="BF"/>
-          <w:sz w:val="21"/>
-          <w:szCs w:val="21"/>
-          <w:shd w:val="clear" w:color="auto" w:fill="FFFFFF"/>
-        </w:rPr>
-        <w:t>NUPhone</w:t>
-      </w:r>
-      <w:proofErr w:type="spellEnd"/>
-      <w:r>
-        <w:rPr>
-          <w:rFonts w:ascii="Segoe UI" w:hAnsi="Segoe UI" w:cs="Segoe UI"/>
-          <w:color w:val="404040" w:themeColor="text1" w:themeTint="BF"/>
-          <w:sz w:val="21"/>
-          <w:szCs w:val="21"/>
-          <w:shd w:val="clear" w:color="auto" w:fill="FFFFFF"/>
-        </w:rPr>
-        <w:t xml:space="preserve"> library with a Manhattan Distance algorithm.</w:t>
+        <w:t>Ability to search the sacred text with a fuzzy search technique, based upon phoneme embeddings using my NUPhone library with a Manhattan Distance algorithm.</w:t>
       </w:r>
     </w:p>
     <w:p>
@@ -406,29 +364,7 @@
           <w:szCs w:val="21"/>
           <w:shd w:val="clear" w:color="auto" w:fill="FFFFFF"/>
         </w:rPr>
-        <w:t>modernized lexicon that renders the KJV in contemporary English (but not excessively so). "Hath" becomes "has", for example, but words like "Godhead" and "</w:t>
-      </w:r>
-      <w:proofErr w:type="spellStart"/>
-      <w:r>
-        <w:rPr>
-          <w:rFonts w:ascii="Segoe UI" w:hAnsi="Segoe UI" w:cs="Segoe UI"/>
-          <w:color w:val="404040" w:themeColor="text1" w:themeTint="BF"/>
-          <w:sz w:val="21"/>
-          <w:szCs w:val="21"/>
-          <w:shd w:val="clear" w:color="auto" w:fill="FFFFFF"/>
-        </w:rPr>
-        <w:t>throughly</w:t>
-      </w:r>
-      <w:proofErr w:type="spellEnd"/>
-      <w:r>
-        <w:rPr>
-          <w:rFonts w:ascii="Segoe UI" w:hAnsi="Segoe UI" w:cs="Segoe UI"/>
-          <w:color w:val="404040" w:themeColor="text1" w:themeTint="BF"/>
-          <w:sz w:val="21"/>
-          <w:szCs w:val="21"/>
-          <w:shd w:val="clear" w:color="auto" w:fill="FFFFFF"/>
-        </w:rPr>
-        <w:t>" are left untouched.</w:t>
+        <w:t>modernized lexicon that renders the KJV in contemporary English (but not excessively so). "Hath" becomes "has", for example, but words like "Godhead" and "throughly" are left untouched.</w:t>
       </w:r>
     </w:p>
     <w:p>
@@ -496,17 +432,7 @@
           <w:szCs w:val="21"/>
           <w:shd w:val="clear" w:color="auto" w:fill="FFFFFF"/>
         </w:rPr>
-        <w:t xml:space="preserve">Installation instructions </w:t>
-      </w:r>
-      <w:r>
-        <w:rPr>
-          <w:rFonts w:ascii="Segoe UI" w:hAnsi="Segoe UI" w:cs="Segoe UI"/>
-          <w:color w:val="404040" w:themeColor="text1" w:themeTint="BF"/>
-          <w:sz w:val="21"/>
-          <w:szCs w:val="21"/>
-          <w:shd w:val="clear" w:color="auto" w:fill="FFFFFF"/>
-        </w:rPr>
-        <w:t>are provided herein</w:t>
+        <w:t>Installation instructions are provided herein</w:t>
       </w:r>
     </w:p>
     <w:p>
@@ -2916,6 +2842,7 @@
   <w:style w:type="character" w:default="1" w:styleId="DefaultParagraphFont">
     <w:name w:val="Default Paragraph Font"/>
     <w:uiPriority w:val="1"/>
+    <w:semiHidden/>
     <w:unhideWhenUsed/>
   </w:style>
   <w:style w:type="table" w:default="1" w:styleId="TableNormal">

</xml_diff>